<commit_message>
MA0501: Manuscrito versión final
</commit_message>
<xml_diff>
--- a/fuentes/contenidos/grado05/guion01/MA_05_01_CO.docx
+++ b/fuentes/contenidos/grado05/guion01/MA_05_01_CO.docx
@@ -600,47 +600,7 @@
                 <w:sz w:val="24"/>
                 <w:szCs w:val="24"/>
               </w:rPr>
-              <w:t xml:space="preserve">Código </w:t>
-            </w:r>
-            <w:proofErr w:type="spellStart"/>
-            <w:r>
-              <w:rPr>
-                <w:rFonts w:ascii="Arial" w:hAnsi="Arial" w:cs="Arial"/>
-                <w:b/>
-                <w:sz w:val="24"/>
-                <w:szCs w:val="24"/>
-              </w:rPr>
-              <w:t>Shutterstock</w:t>
-            </w:r>
-            <w:proofErr w:type="spellEnd"/>
-            <w:r>
-              <w:rPr>
-                <w:rFonts w:ascii="Arial" w:hAnsi="Arial" w:cs="Arial"/>
-                <w:b/>
-                <w:sz w:val="24"/>
-                <w:szCs w:val="24"/>
-              </w:rPr>
-              <w:t xml:space="preserve"> (o URL o la ruta en </w:t>
-            </w:r>
-            <w:proofErr w:type="spellStart"/>
-            <w:r>
-              <w:rPr>
-                <w:rFonts w:ascii="Arial" w:hAnsi="Arial" w:cs="Arial"/>
-                <w:b/>
-                <w:sz w:val="24"/>
-                <w:szCs w:val="24"/>
-              </w:rPr>
-              <w:t>AulaPlaneta</w:t>
-            </w:r>
-            <w:proofErr w:type="spellEnd"/>
-            <w:r>
-              <w:rPr>
-                <w:rFonts w:ascii="Arial" w:hAnsi="Arial" w:cs="Arial"/>
-                <w:b/>
-                <w:sz w:val="24"/>
-                <w:szCs w:val="24"/>
-              </w:rPr>
-              <w:t>)</w:t>
+              <w:t>Código Shutterstock (o URL o la ruta en AulaPlaneta)</w:t>
             </w:r>
           </w:p>
         </w:tc>
@@ -664,25 +624,7 @@
                 <w:sz w:val="24"/>
                 <w:szCs w:val="24"/>
               </w:rPr>
-              <w:t xml:space="preserve">Código </w:t>
-            </w:r>
-            <w:proofErr w:type="spellStart"/>
-            <w:r>
-              <w:rPr>
-                <w:rFonts w:ascii="Arial" w:hAnsi="Arial" w:cs="Arial"/>
-                <w:sz w:val="24"/>
-                <w:szCs w:val="24"/>
-              </w:rPr>
-              <w:t>Shutterstock</w:t>
-            </w:r>
-            <w:proofErr w:type="spellEnd"/>
-            <w:r>
-              <w:rPr>
-                <w:rFonts w:ascii="Arial" w:hAnsi="Arial" w:cs="Arial"/>
-                <w:sz w:val="24"/>
-                <w:szCs w:val="24"/>
-              </w:rPr>
-              <w:t xml:space="preserve"> </w:t>
+              <w:t xml:space="preserve">Código Shutterstock </w:t>
             </w:r>
             <w:r>
               <w:rPr>
@@ -1314,17 +1256,8 @@
           <w:rFonts w:ascii="Arial" w:hAnsi="Arial" w:cs="Arial"/>
           <w:lang w:val="es-MX"/>
         </w:rPr>
-        <w:t xml:space="preserve"> el </w:t>
-      </w:r>
-      <w:proofErr w:type="gramStart"/>
-      <w:r>
-        <w:rPr>
-          <w:rFonts w:ascii="Arial" w:hAnsi="Arial" w:cs="Arial"/>
-          <w:lang w:val="es-MX"/>
-        </w:rPr>
-        <w:t xml:space="preserve">símbolo </w:t>
-      </w:r>
-      <w:proofErr w:type="gramEnd"/>
+        <w:t xml:space="preserve"> el símbolo </w:t>
+      </w:r>
       <m:oMath>
         <m:r>
           <m:rPr>
@@ -1866,7 +1799,7 @@
                 <v:shape id="_x0000_i1025" type="#_x0000_t75" style="width:146.25pt;height:146.25pt" o:ole="">
                   <v:imagedata r:id="rId8" o:title=""/>
                 </v:shape>
-                <o:OLEObject Type="Embed" ProgID="PBrush" ShapeID="_x0000_i1025" DrawAspect="Content" ObjectID="_1488694025" r:id="rId9"/>
+                <o:OLEObject Type="Embed" ProgID="PBrush" ShapeID="_x0000_i1025" DrawAspect="Content" ObjectID="_1488725832" r:id="rId9"/>
               </w:object>
             </w:r>
           </w:p>
@@ -1893,47 +1826,7 @@
                 <w:sz w:val="24"/>
                 <w:szCs w:val="24"/>
               </w:rPr>
-              <w:t xml:space="preserve">Código </w:t>
-            </w:r>
-            <w:proofErr w:type="spellStart"/>
-            <w:r>
-              <w:rPr>
-                <w:rFonts w:ascii="Arial" w:hAnsi="Arial" w:cs="Arial"/>
-                <w:b/>
-                <w:sz w:val="24"/>
-                <w:szCs w:val="24"/>
-              </w:rPr>
-              <w:t>Shutterstock</w:t>
-            </w:r>
-            <w:proofErr w:type="spellEnd"/>
-            <w:r>
-              <w:rPr>
-                <w:rFonts w:ascii="Arial" w:hAnsi="Arial" w:cs="Arial"/>
-                <w:b/>
-                <w:sz w:val="24"/>
-                <w:szCs w:val="24"/>
-              </w:rPr>
-              <w:t xml:space="preserve"> (o URL o la ruta en </w:t>
-            </w:r>
-            <w:proofErr w:type="spellStart"/>
-            <w:r>
-              <w:rPr>
-                <w:rFonts w:ascii="Arial" w:hAnsi="Arial" w:cs="Arial"/>
-                <w:b/>
-                <w:sz w:val="24"/>
-                <w:szCs w:val="24"/>
-              </w:rPr>
-              <w:t>AulaPlaneta</w:t>
-            </w:r>
-            <w:proofErr w:type="spellEnd"/>
-            <w:r>
-              <w:rPr>
-                <w:rFonts w:ascii="Arial" w:hAnsi="Arial" w:cs="Arial"/>
-                <w:b/>
-                <w:sz w:val="24"/>
-                <w:szCs w:val="24"/>
-              </w:rPr>
-              <w:t>)</w:t>
+              <w:t>Código Shutterstock (o URL o la ruta en AulaPlaneta)</w:t>
             </w:r>
           </w:p>
         </w:tc>
@@ -1955,25 +1848,7 @@
                 <w:sz w:val="24"/>
                 <w:szCs w:val="24"/>
               </w:rPr>
-              <w:t xml:space="preserve">Código </w:t>
-            </w:r>
-            <w:proofErr w:type="spellStart"/>
-            <w:r>
-              <w:rPr>
-                <w:rFonts w:ascii="Arial" w:hAnsi="Arial" w:cs="Arial"/>
-                <w:sz w:val="24"/>
-                <w:szCs w:val="24"/>
-              </w:rPr>
-              <w:t>Shutterstock</w:t>
-            </w:r>
-            <w:proofErr w:type="spellEnd"/>
-            <w:r>
-              <w:rPr>
-                <w:rFonts w:ascii="Arial" w:hAnsi="Arial" w:cs="Arial"/>
-                <w:sz w:val="24"/>
-                <w:szCs w:val="24"/>
-              </w:rPr>
-              <w:t xml:space="preserve"> 110482475</w:t>
+              <w:t>Código Shutterstock 110482475</w:t>
             </w:r>
           </w:p>
         </w:tc>
@@ -2971,7 +2846,33 @@
                 <w:sz w:val="24"/>
                 <w:szCs w:val="24"/>
               </w:rPr>
-              <w:t xml:space="preserve">Actividad que </w:t>
+              <w:t>Activid</w:t>
+            </w:r>
+            <w:bookmarkStart w:id="0" w:name="_GoBack"/>
+            <w:bookmarkEnd w:id="0"/>
+            <w:r>
+              <w:rPr>
+                <w:rFonts w:ascii="Arial" w:hAnsi="Arial" w:cs="Arial"/>
+                <w:sz w:val="24"/>
+                <w:szCs w:val="24"/>
+              </w:rPr>
+              <w:t xml:space="preserve">ad </w:t>
+            </w:r>
+            <w:r>
+              <w:rPr>
+                <w:rFonts w:ascii="Arial" w:hAnsi="Arial" w:cs="Arial"/>
+                <w:sz w:val="24"/>
+                <w:szCs w:val="24"/>
+              </w:rPr>
+              <w:t>que</w:t>
+            </w:r>
+            <w:r>
+              <w:rPr>
+                <w:rFonts w:ascii="Arial" w:hAnsi="Arial" w:cs="Arial"/>
+                <w:sz w:val="24"/>
+                <w:szCs w:val="24"/>
+              </w:rPr>
+              <w:t xml:space="preserve"> </w:t>
             </w:r>
             <w:r>
               <w:rPr>
@@ -3537,47 +3438,7 @@
                 <w:sz w:val="24"/>
                 <w:szCs w:val="24"/>
               </w:rPr>
-              <w:t xml:space="preserve">Código </w:t>
-            </w:r>
-            <w:proofErr w:type="spellStart"/>
-            <w:r>
-              <w:rPr>
-                <w:rFonts w:ascii="Arial" w:hAnsi="Arial" w:cs="Arial"/>
-                <w:b/>
-                <w:sz w:val="24"/>
-                <w:szCs w:val="24"/>
-              </w:rPr>
-              <w:t>Shutterstock</w:t>
-            </w:r>
-            <w:proofErr w:type="spellEnd"/>
-            <w:r>
-              <w:rPr>
-                <w:rFonts w:ascii="Arial" w:hAnsi="Arial" w:cs="Arial"/>
-                <w:b/>
-                <w:sz w:val="24"/>
-                <w:szCs w:val="24"/>
-              </w:rPr>
-              <w:t xml:space="preserve"> (o URL o la ruta en </w:t>
-            </w:r>
-            <w:proofErr w:type="spellStart"/>
-            <w:r>
-              <w:rPr>
-                <w:rFonts w:ascii="Arial" w:hAnsi="Arial" w:cs="Arial"/>
-                <w:b/>
-                <w:sz w:val="24"/>
-                <w:szCs w:val="24"/>
-              </w:rPr>
-              <w:t>AulaPlaneta</w:t>
-            </w:r>
-            <w:proofErr w:type="spellEnd"/>
-            <w:r>
-              <w:rPr>
-                <w:rFonts w:ascii="Arial" w:hAnsi="Arial" w:cs="Arial"/>
-                <w:b/>
-                <w:sz w:val="24"/>
-                <w:szCs w:val="24"/>
-              </w:rPr>
-              <w:t>)</w:t>
+              <w:t>Código Shutterstock (o URL o la ruta en AulaPlaneta)</w:t>
             </w:r>
           </w:p>
         </w:tc>
@@ -3603,25 +3464,7 @@
                 <w:sz w:val="24"/>
                 <w:szCs w:val="24"/>
               </w:rPr>
-              <w:t xml:space="preserve">Código </w:t>
-            </w:r>
-            <w:proofErr w:type="spellStart"/>
-            <w:r>
-              <w:rPr>
-                <w:rFonts w:ascii="Arial" w:hAnsi="Arial" w:cs="Arial"/>
-                <w:sz w:val="24"/>
-                <w:szCs w:val="24"/>
-              </w:rPr>
-              <w:t>Shutterstock</w:t>
-            </w:r>
-            <w:proofErr w:type="spellEnd"/>
-            <w:r>
-              <w:rPr>
-                <w:rFonts w:ascii="Arial" w:hAnsi="Arial" w:cs="Arial"/>
-                <w:sz w:val="24"/>
-                <w:szCs w:val="24"/>
-              </w:rPr>
-              <w:t xml:space="preserve"> </w:t>
+              <w:t xml:space="preserve">Código Shutterstock </w:t>
             </w:r>
             <w:r>
               <w:rPr>
@@ -4211,17 +4054,8 @@
           <w:rFonts w:ascii="Arial" w:hAnsi="Arial" w:cs="Arial"/>
           <w:b/>
         </w:rPr>
-        <w:t xml:space="preserve">iagramas de </w:t>
-      </w:r>
-      <w:proofErr w:type="spellStart"/>
-      <w:r>
-        <w:rPr>
-          <w:rFonts w:ascii="Arial" w:hAnsi="Arial" w:cs="Arial"/>
-          <w:b/>
-        </w:rPr>
-        <w:t>Venn</w:t>
-      </w:r>
-      <w:proofErr w:type="spellEnd"/>
+        <w:t>iagramas de Venn</w:t>
+      </w:r>
       <w:r>
         <w:rPr>
           <w:rFonts w:ascii="Arial" w:hAnsi="Arial" w:cs="Arial"/>
@@ -4426,19 +4260,8 @@
                 <w:sz w:val="24"/>
                 <w:szCs w:val="24"/>
               </w:rPr>
-              <w:t xml:space="preserve"> diagrama de </w:t>
-            </w:r>
-            <w:proofErr w:type="spellStart"/>
-            <w:r>
-              <w:rPr>
-                <w:rFonts w:ascii="Arial" w:hAnsi="Arial" w:cs="Arial"/>
-                <w:color w:val="000000"/>
-                <w:sz w:val="24"/>
-                <w:szCs w:val="24"/>
-              </w:rPr>
-              <w:t>Venn</w:t>
-            </w:r>
-            <w:proofErr w:type="spellEnd"/>
+              <w:t xml:space="preserve"> diagrama de Venn</w:t>
+            </w:r>
             <w:r>
               <w:rPr>
                 <w:rFonts w:ascii="Arial" w:hAnsi="Arial" w:cs="Arial"/>
@@ -4470,7 +4293,7 @@
                 <v:shape id="_x0000_i1026" type="#_x0000_t75" style="width:167.25pt;height:165pt" o:ole="">
                   <v:imagedata r:id="rId10" o:title=""/>
                 </v:shape>
-                <o:OLEObject Type="Embed" ProgID="PBrush" ShapeID="_x0000_i1026" DrawAspect="Content" ObjectID="_1488694026" r:id="rId11"/>
+                <o:OLEObject Type="Embed" ProgID="PBrush" ShapeID="_x0000_i1026" DrawAspect="Content" ObjectID="_1488725833" r:id="rId11"/>
               </w:object>
             </w:r>
           </w:p>
@@ -4498,47 +4321,7 @@
                 <w:szCs w:val="24"/>
               </w:rPr>
               <w:lastRenderedPageBreak/>
-              <w:t xml:space="preserve">Código </w:t>
-            </w:r>
-            <w:proofErr w:type="spellStart"/>
-            <w:r>
-              <w:rPr>
-                <w:rFonts w:ascii="Arial" w:hAnsi="Arial" w:cs="Arial"/>
-                <w:b/>
-                <w:sz w:val="24"/>
-                <w:szCs w:val="24"/>
-              </w:rPr>
-              <w:t>Shutterstock</w:t>
-            </w:r>
-            <w:proofErr w:type="spellEnd"/>
-            <w:r>
-              <w:rPr>
-                <w:rFonts w:ascii="Arial" w:hAnsi="Arial" w:cs="Arial"/>
-                <w:b/>
-                <w:sz w:val="24"/>
-                <w:szCs w:val="24"/>
-              </w:rPr>
-              <w:t xml:space="preserve"> (o URL o la ruta en </w:t>
-            </w:r>
-            <w:proofErr w:type="spellStart"/>
-            <w:r>
-              <w:rPr>
-                <w:rFonts w:ascii="Arial" w:hAnsi="Arial" w:cs="Arial"/>
-                <w:b/>
-                <w:sz w:val="24"/>
-                <w:szCs w:val="24"/>
-              </w:rPr>
-              <w:t>AulaPlaneta</w:t>
-            </w:r>
-            <w:proofErr w:type="spellEnd"/>
-            <w:r>
-              <w:rPr>
-                <w:rFonts w:ascii="Arial" w:hAnsi="Arial" w:cs="Arial"/>
-                <w:b/>
-                <w:sz w:val="24"/>
-                <w:szCs w:val="24"/>
-              </w:rPr>
-              <w:t>)</w:t>
+              <w:t>Código Shutterstock (o URL o la ruta en AulaPlaneta)</w:t>
             </w:r>
           </w:p>
         </w:tc>
@@ -6176,47 +5959,7 @@
                 <w:sz w:val="24"/>
                 <w:szCs w:val="24"/>
               </w:rPr>
-              <w:t xml:space="preserve">Código </w:t>
-            </w:r>
-            <w:proofErr w:type="spellStart"/>
-            <w:r>
-              <w:rPr>
-                <w:rFonts w:ascii="Arial" w:hAnsi="Arial" w:cs="Arial"/>
-                <w:b/>
-                <w:sz w:val="24"/>
-                <w:szCs w:val="24"/>
-              </w:rPr>
-              <w:t>Shutterstock</w:t>
-            </w:r>
-            <w:proofErr w:type="spellEnd"/>
-            <w:r>
-              <w:rPr>
-                <w:rFonts w:ascii="Arial" w:hAnsi="Arial" w:cs="Arial"/>
-                <w:b/>
-                <w:sz w:val="24"/>
-                <w:szCs w:val="24"/>
-              </w:rPr>
-              <w:t xml:space="preserve"> (o URL o la ruta en </w:t>
-            </w:r>
-            <w:proofErr w:type="spellStart"/>
-            <w:r>
-              <w:rPr>
-                <w:rFonts w:ascii="Arial" w:hAnsi="Arial" w:cs="Arial"/>
-                <w:b/>
-                <w:sz w:val="24"/>
-                <w:szCs w:val="24"/>
-              </w:rPr>
-              <w:t>AulaPlaneta</w:t>
-            </w:r>
-            <w:proofErr w:type="spellEnd"/>
-            <w:r>
-              <w:rPr>
-                <w:rFonts w:ascii="Arial" w:hAnsi="Arial" w:cs="Arial"/>
-                <w:b/>
-                <w:sz w:val="24"/>
-                <w:szCs w:val="24"/>
-              </w:rPr>
-              <w:t>)</w:t>
+              <w:t>Código Shutterstock (o URL o la ruta en AulaPlaneta)</w:t>
             </w:r>
           </w:p>
         </w:tc>
@@ -6242,25 +5985,7 @@
                 <w:sz w:val="24"/>
                 <w:szCs w:val="24"/>
               </w:rPr>
-              <w:t xml:space="preserve">Código </w:t>
-            </w:r>
-            <w:proofErr w:type="spellStart"/>
-            <w:r>
-              <w:rPr>
-                <w:rFonts w:ascii="Arial" w:hAnsi="Arial" w:cs="Arial"/>
-                <w:sz w:val="24"/>
-                <w:szCs w:val="24"/>
-              </w:rPr>
-              <w:t>Shutterstock</w:t>
-            </w:r>
-            <w:proofErr w:type="spellEnd"/>
-            <w:r>
-              <w:rPr>
-                <w:rFonts w:ascii="Arial" w:hAnsi="Arial" w:cs="Arial"/>
-                <w:sz w:val="24"/>
-                <w:szCs w:val="24"/>
-              </w:rPr>
-              <w:t xml:space="preserve"> </w:t>
+              <w:t xml:space="preserve">Código Shutterstock </w:t>
             </w:r>
             <w:r>
               <w:rPr>
@@ -6634,10 +6359,10 @@
                 <w:lang w:val="es-ES_tradnl"/>
               </w:rPr>
               <w:object w:dxaOrig="3090" w:dyaOrig="3840" w14:anchorId="52CA3933">
-                <v:shape id="_x0000_i1027" type="#_x0000_t75" style="width:151.5pt;height:194.25pt" o:ole="">
+                <v:shape id="_x0000_i1027" type="#_x0000_t75" style="width:151.35pt;height:194.45pt" o:ole="">
                   <v:imagedata r:id="rId12" o:title=""/>
                 </v:shape>
-                <o:OLEObject Type="Embed" ProgID="PBrush" ShapeID="_x0000_i1027" DrawAspect="Content" ObjectID="_1488694027" r:id="rId13"/>
+                <o:OLEObject Type="Embed" ProgID="PBrush" ShapeID="_x0000_i1027" DrawAspect="Content" ObjectID="_1488725834" r:id="rId13"/>
               </w:object>
             </w:r>
           </w:p>
@@ -6665,47 +6390,7 @@
                 <w:szCs w:val="24"/>
               </w:rPr>
               <w:lastRenderedPageBreak/>
-              <w:t xml:space="preserve">Código </w:t>
-            </w:r>
-            <w:proofErr w:type="spellStart"/>
-            <w:r>
-              <w:rPr>
-                <w:rFonts w:ascii="Arial" w:hAnsi="Arial" w:cs="Arial"/>
-                <w:b/>
-                <w:sz w:val="24"/>
-                <w:szCs w:val="24"/>
-              </w:rPr>
-              <w:t>Shutterstock</w:t>
-            </w:r>
-            <w:proofErr w:type="spellEnd"/>
-            <w:r>
-              <w:rPr>
-                <w:rFonts w:ascii="Arial" w:hAnsi="Arial" w:cs="Arial"/>
-                <w:b/>
-                <w:sz w:val="24"/>
-                <w:szCs w:val="24"/>
-              </w:rPr>
-              <w:t xml:space="preserve"> (o URL o la ruta en </w:t>
-            </w:r>
-            <w:proofErr w:type="spellStart"/>
-            <w:r>
-              <w:rPr>
-                <w:rFonts w:ascii="Arial" w:hAnsi="Arial" w:cs="Arial"/>
-                <w:b/>
-                <w:sz w:val="24"/>
-                <w:szCs w:val="24"/>
-              </w:rPr>
-              <w:t>AulaPlaneta</w:t>
-            </w:r>
-            <w:proofErr w:type="spellEnd"/>
-            <w:r>
-              <w:rPr>
-                <w:rFonts w:ascii="Arial" w:hAnsi="Arial" w:cs="Arial"/>
-                <w:b/>
-                <w:sz w:val="24"/>
-                <w:szCs w:val="24"/>
-              </w:rPr>
-              <w:t>)</w:t>
+              <w:t>Código Shutterstock (o URL o la ruta en AulaPlaneta)</w:t>
             </w:r>
           </w:p>
         </w:tc>
@@ -7569,23 +7254,7 @@
           <w:rFonts w:ascii="Arial" w:hAnsi="Arial" w:cs="Arial"/>
           <w:color w:val="000000"/>
         </w:rPr>
-        <w:t xml:space="preserve">diagrama de </w:t>
-      </w:r>
-      <w:proofErr w:type="spellStart"/>
-      <w:r>
-        <w:rPr>
-          <w:rFonts w:ascii="Arial" w:hAnsi="Arial" w:cs="Arial"/>
-          <w:color w:val="000000"/>
-        </w:rPr>
-        <w:t>Venn</w:t>
-      </w:r>
-      <w:proofErr w:type="spellEnd"/>
-      <w:r>
-        <w:rPr>
-          <w:rFonts w:ascii="Arial" w:hAnsi="Arial" w:cs="Arial"/>
-          <w:color w:val="000000"/>
-        </w:rPr>
-        <w:t xml:space="preserve"> dejando el conjunto sin elementos.</w:t>
+        <w:t>diagrama de Venn dejando el conjunto sin elementos.</w:t>
       </w:r>
     </w:p>
     <w:p>
@@ -7772,10 +7441,10 @@
                 <w:lang w:val="es-ES_tradnl"/>
               </w:rPr>
               <w:object w:dxaOrig="4485" w:dyaOrig="1830" w14:anchorId="33014892">
-                <v:shape id="_x0000_i1028" type="#_x0000_t75" style="width:223.5pt;height:94.5pt" o:ole="">
+                <v:shape id="_x0000_i1028" type="#_x0000_t75" style="width:223.35pt;height:94.7pt" o:ole="">
                   <v:imagedata r:id="rId14" o:title=""/>
                 </v:shape>
-                <o:OLEObject Type="Embed" ProgID="PBrush" ShapeID="_x0000_i1028" DrawAspect="Content" ObjectID="_1488694028" r:id="rId15"/>
+                <o:OLEObject Type="Embed" ProgID="PBrush" ShapeID="_x0000_i1028" DrawAspect="Content" ObjectID="_1488725835" r:id="rId15"/>
               </w:object>
             </w:r>
           </w:p>
@@ -7802,47 +7471,7 @@
                 <w:sz w:val="24"/>
                 <w:szCs w:val="24"/>
               </w:rPr>
-              <w:t xml:space="preserve">Código </w:t>
-            </w:r>
-            <w:proofErr w:type="spellStart"/>
-            <w:r>
-              <w:rPr>
-                <w:rFonts w:ascii="Arial" w:hAnsi="Arial" w:cs="Arial"/>
-                <w:b/>
-                <w:sz w:val="24"/>
-                <w:szCs w:val="24"/>
-              </w:rPr>
-              <w:t>Shutterstock</w:t>
-            </w:r>
-            <w:proofErr w:type="spellEnd"/>
-            <w:r>
-              <w:rPr>
-                <w:rFonts w:ascii="Arial" w:hAnsi="Arial" w:cs="Arial"/>
-                <w:b/>
-                <w:sz w:val="24"/>
-                <w:szCs w:val="24"/>
-              </w:rPr>
-              <w:t xml:space="preserve"> (o URL o la ruta en </w:t>
-            </w:r>
-            <w:proofErr w:type="spellStart"/>
-            <w:r>
-              <w:rPr>
-                <w:rFonts w:ascii="Arial" w:hAnsi="Arial" w:cs="Arial"/>
-                <w:b/>
-                <w:sz w:val="24"/>
-                <w:szCs w:val="24"/>
-              </w:rPr>
-              <w:t>AulaPlaneta</w:t>
-            </w:r>
-            <w:proofErr w:type="spellEnd"/>
-            <w:r>
-              <w:rPr>
-                <w:rFonts w:ascii="Arial" w:hAnsi="Arial" w:cs="Arial"/>
-                <w:b/>
-                <w:sz w:val="24"/>
-                <w:szCs w:val="24"/>
-              </w:rPr>
-              <w:t>)</w:t>
+              <w:t>Código Shutterstock (o URL o la ruta en AulaPlaneta)</w:t>
             </w:r>
           </w:p>
         </w:tc>
@@ -8417,47 +8046,7 @@
                 <w:sz w:val="24"/>
                 <w:szCs w:val="24"/>
               </w:rPr>
-              <w:t xml:space="preserve">Código </w:t>
-            </w:r>
-            <w:proofErr w:type="spellStart"/>
-            <w:r>
-              <w:rPr>
-                <w:rFonts w:ascii="Arial" w:hAnsi="Arial" w:cs="Arial"/>
-                <w:b/>
-                <w:sz w:val="24"/>
-                <w:szCs w:val="24"/>
-              </w:rPr>
-              <w:t>Shutterstock</w:t>
-            </w:r>
-            <w:proofErr w:type="spellEnd"/>
-            <w:r>
-              <w:rPr>
-                <w:rFonts w:ascii="Arial" w:hAnsi="Arial" w:cs="Arial"/>
-                <w:b/>
-                <w:sz w:val="24"/>
-                <w:szCs w:val="24"/>
-              </w:rPr>
-              <w:t xml:space="preserve"> (o URL o la ruta en </w:t>
-            </w:r>
-            <w:proofErr w:type="spellStart"/>
-            <w:r>
-              <w:rPr>
-                <w:rFonts w:ascii="Arial" w:hAnsi="Arial" w:cs="Arial"/>
-                <w:b/>
-                <w:sz w:val="24"/>
-                <w:szCs w:val="24"/>
-              </w:rPr>
-              <w:t>AulaPlaneta</w:t>
-            </w:r>
-            <w:proofErr w:type="spellEnd"/>
-            <w:r>
-              <w:rPr>
-                <w:rFonts w:ascii="Arial" w:hAnsi="Arial" w:cs="Arial"/>
-                <w:b/>
-                <w:sz w:val="24"/>
-                <w:szCs w:val="24"/>
-              </w:rPr>
-              <w:t>)</w:t>
+              <w:t>Código Shutterstock (o URL o la ruta en AulaPlaneta)</w:t>
             </w:r>
           </w:p>
         </w:tc>
@@ -8479,25 +8068,7 @@
                 <w:sz w:val="24"/>
                 <w:szCs w:val="24"/>
               </w:rPr>
-              <w:t xml:space="preserve">Código </w:t>
-            </w:r>
-            <w:proofErr w:type="spellStart"/>
-            <w:r>
-              <w:rPr>
-                <w:rFonts w:ascii="Arial" w:hAnsi="Arial" w:cs="Arial"/>
-                <w:sz w:val="24"/>
-                <w:szCs w:val="24"/>
-              </w:rPr>
-              <w:t>Shutterstock</w:t>
-            </w:r>
-            <w:proofErr w:type="spellEnd"/>
-            <w:r>
-              <w:rPr>
-                <w:rFonts w:ascii="Arial" w:hAnsi="Arial" w:cs="Arial"/>
-                <w:sz w:val="24"/>
-                <w:szCs w:val="24"/>
-              </w:rPr>
-              <w:t xml:space="preserve"> </w:t>
+              <w:t xml:space="preserve">Código Shutterstock </w:t>
             </w:r>
             <w:r>
               <w:rPr>
@@ -9059,47 +8630,7 @@
                 <w:sz w:val="24"/>
                 <w:szCs w:val="24"/>
               </w:rPr>
-              <w:t xml:space="preserve">Código </w:t>
-            </w:r>
-            <w:proofErr w:type="spellStart"/>
-            <w:r>
-              <w:rPr>
-                <w:rFonts w:ascii="Arial" w:hAnsi="Arial" w:cs="Arial"/>
-                <w:b/>
-                <w:sz w:val="24"/>
-                <w:szCs w:val="24"/>
-              </w:rPr>
-              <w:t>Shutterstock</w:t>
-            </w:r>
-            <w:proofErr w:type="spellEnd"/>
-            <w:r>
-              <w:rPr>
-                <w:rFonts w:ascii="Arial" w:hAnsi="Arial" w:cs="Arial"/>
-                <w:b/>
-                <w:sz w:val="24"/>
-                <w:szCs w:val="24"/>
-              </w:rPr>
-              <w:t xml:space="preserve"> (o URL o la ruta en </w:t>
-            </w:r>
-            <w:proofErr w:type="spellStart"/>
-            <w:r>
-              <w:rPr>
-                <w:rFonts w:ascii="Arial" w:hAnsi="Arial" w:cs="Arial"/>
-                <w:b/>
-                <w:sz w:val="24"/>
-                <w:szCs w:val="24"/>
-              </w:rPr>
-              <w:t>AulaPlaneta</w:t>
-            </w:r>
-            <w:proofErr w:type="spellEnd"/>
-            <w:r>
-              <w:rPr>
-                <w:rFonts w:ascii="Arial" w:hAnsi="Arial" w:cs="Arial"/>
-                <w:b/>
-                <w:sz w:val="24"/>
-                <w:szCs w:val="24"/>
-              </w:rPr>
-              <w:t>)</w:t>
+              <w:t>Código Shutterstock (o URL o la ruta en AulaPlaneta)</w:t>
             </w:r>
           </w:p>
         </w:tc>
@@ -9121,25 +8652,7 @@
                 <w:sz w:val="24"/>
                 <w:szCs w:val="24"/>
               </w:rPr>
-              <w:t xml:space="preserve">Código </w:t>
-            </w:r>
-            <w:proofErr w:type="spellStart"/>
-            <w:r>
-              <w:rPr>
-                <w:rFonts w:ascii="Arial" w:hAnsi="Arial" w:cs="Arial"/>
-                <w:sz w:val="24"/>
-                <w:szCs w:val="24"/>
-              </w:rPr>
-              <w:t>Shutterstock</w:t>
-            </w:r>
-            <w:proofErr w:type="spellEnd"/>
-            <w:r>
-              <w:rPr>
-                <w:rFonts w:ascii="Arial" w:hAnsi="Arial" w:cs="Arial"/>
-                <w:sz w:val="24"/>
-                <w:szCs w:val="24"/>
-              </w:rPr>
-              <w:t xml:space="preserve"> </w:t>
+              <w:t xml:space="preserve">Código Shutterstock </w:t>
             </w:r>
             <w:r>
               <w:rPr>
@@ -10327,7 +9840,6 @@
         </w:rPr>
         <w:t xml:space="preserve">s elementos que pertenecen a </w:t>
       </w:r>
-      <w:proofErr w:type="spellStart"/>
       <w:r>
         <w:rPr>
           <w:rFonts w:ascii="Arial" w:hAnsi="Arial" w:cs="Arial"/>
@@ -10336,7 +9848,6 @@
         </w:rPr>
         <w:t>A</w:t>
       </w:r>
-      <w:proofErr w:type="spellEnd"/>
       <w:r>
         <w:rPr>
           <w:rFonts w:ascii="Arial" w:hAnsi="Arial" w:cs="Arial"/>
@@ -10815,47 +10326,7 @@
                 <w:sz w:val="24"/>
                 <w:szCs w:val="24"/>
               </w:rPr>
-              <w:t xml:space="preserve">Código </w:t>
-            </w:r>
-            <w:proofErr w:type="spellStart"/>
-            <w:r>
-              <w:rPr>
-                <w:rFonts w:ascii="Arial" w:hAnsi="Arial" w:cs="Arial"/>
-                <w:b/>
-                <w:sz w:val="24"/>
-                <w:szCs w:val="24"/>
-              </w:rPr>
-              <w:t>Shutterstock</w:t>
-            </w:r>
-            <w:proofErr w:type="spellEnd"/>
-            <w:r>
-              <w:rPr>
-                <w:rFonts w:ascii="Arial" w:hAnsi="Arial" w:cs="Arial"/>
-                <w:b/>
-                <w:sz w:val="24"/>
-                <w:szCs w:val="24"/>
-              </w:rPr>
-              <w:t xml:space="preserve"> (o URL o la ruta en </w:t>
-            </w:r>
-            <w:proofErr w:type="spellStart"/>
-            <w:r>
-              <w:rPr>
-                <w:rFonts w:ascii="Arial" w:hAnsi="Arial" w:cs="Arial"/>
-                <w:b/>
-                <w:sz w:val="24"/>
-                <w:szCs w:val="24"/>
-              </w:rPr>
-              <w:t>AulaPlaneta</w:t>
-            </w:r>
-            <w:proofErr w:type="spellEnd"/>
-            <w:r>
-              <w:rPr>
-                <w:rFonts w:ascii="Arial" w:hAnsi="Arial" w:cs="Arial"/>
-                <w:b/>
-                <w:sz w:val="24"/>
-                <w:szCs w:val="24"/>
-              </w:rPr>
-              <w:t>)</w:t>
+              <w:t>Código Shutterstock (o URL o la ruta en AulaPlaneta)</w:t>
             </w:r>
           </w:p>
         </w:tc>
@@ -10879,25 +10350,7 @@
                 <w:sz w:val="24"/>
                 <w:szCs w:val="24"/>
               </w:rPr>
-              <w:t xml:space="preserve">Código </w:t>
-            </w:r>
-            <w:proofErr w:type="spellStart"/>
-            <w:r>
-              <w:rPr>
-                <w:rFonts w:ascii="Arial" w:hAnsi="Arial" w:cs="Arial"/>
-                <w:sz w:val="24"/>
-                <w:szCs w:val="24"/>
-              </w:rPr>
-              <w:t>Shutterstock</w:t>
-            </w:r>
-            <w:proofErr w:type="spellEnd"/>
-            <w:r>
-              <w:rPr>
-                <w:rFonts w:ascii="Arial" w:hAnsi="Arial" w:cs="Arial"/>
-                <w:sz w:val="24"/>
-                <w:szCs w:val="24"/>
-              </w:rPr>
-              <w:t xml:space="preserve"> </w:t>
+              <w:t xml:space="preserve">Código Shutterstock </w:t>
             </w:r>
             <w:r>
               <w:rPr>
@@ -12729,7 +12182,6 @@
         </w:rPr>
         <w:t xml:space="preserve"> formada por los elementos que pertenecen a </w:t>
       </w:r>
-      <w:proofErr w:type="spellStart"/>
       <w:r>
         <w:rPr>
           <w:rFonts w:ascii="Arial" w:hAnsi="Arial" w:cs="Arial"/>
@@ -12737,7 +12189,6 @@
         </w:rPr>
         <w:t>A</w:t>
       </w:r>
-      <w:proofErr w:type="spellEnd"/>
       <w:r>
         <w:rPr>
           <w:rFonts w:ascii="Arial" w:hAnsi="Arial" w:cs="Arial"/>
@@ -13045,10 +12496,10 @@
                 <w:lang w:val="es-ES_tradnl"/>
               </w:rPr>
               <w:object w:dxaOrig="4230" w:dyaOrig="3075" w14:anchorId="5349EA38">
-                <v:shape id="_x0000_i1029" type="#_x0000_t75" style="width:211.5pt;height:153.75pt" o:ole="">
+                <v:shape id="_x0000_i1029" type="#_x0000_t75" style="width:211.45pt;height:153.65pt" o:ole="">
                   <v:imagedata r:id="rId17" o:title=""/>
                 </v:shape>
-                <o:OLEObject Type="Embed" ProgID="PBrush" ShapeID="_x0000_i1029" DrawAspect="Content" ObjectID="_1488694029" r:id="rId18"/>
+                <o:OLEObject Type="Embed" ProgID="PBrush" ShapeID="_x0000_i1029" DrawAspect="Content" ObjectID="_1488725836" r:id="rId18"/>
               </w:object>
             </w:r>
           </w:p>
@@ -13130,47 +12581,7 @@
                 <w:szCs w:val="24"/>
               </w:rPr>
               <w:lastRenderedPageBreak/>
-              <w:t xml:space="preserve">Código </w:t>
-            </w:r>
-            <w:proofErr w:type="spellStart"/>
-            <w:r>
-              <w:rPr>
-                <w:rFonts w:ascii="Arial" w:hAnsi="Arial" w:cs="Arial"/>
-                <w:b/>
-                <w:sz w:val="24"/>
-                <w:szCs w:val="24"/>
-              </w:rPr>
-              <w:t>Shutterstock</w:t>
-            </w:r>
-            <w:proofErr w:type="spellEnd"/>
-            <w:r>
-              <w:rPr>
-                <w:rFonts w:ascii="Arial" w:hAnsi="Arial" w:cs="Arial"/>
-                <w:b/>
-                <w:sz w:val="24"/>
-                <w:szCs w:val="24"/>
-              </w:rPr>
-              <w:t xml:space="preserve"> (o URL o la ruta en </w:t>
-            </w:r>
-            <w:proofErr w:type="spellStart"/>
-            <w:r>
-              <w:rPr>
-                <w:rFonts w:ascii="Arial" w:hAnsi="Arial" w:cs="Arial"/>
-                <w:b/>
-                <w:sz w:val="24"/>
-                <w:szCs w:val="24"/>
-              </w:rPr>
-              <w:t>AulaPlaneta</w:t>
-            </w:r>
-            <w:proofErr w:type="spellEnd"/>
-            <w:r>
-              <w:rPr>
-                <w:rFonts w:ascii="Arial" w:hAnsi="Arial" w:cs="Arial"/>
-                <w:b/>
-                <w:sz w:val="24"/>
-                <w:szCs w:val="24"/>
-              </w:rPr>
-              <w:t>)</w:t>
+              <w:t>Código Shutterstock (o URL o la ruta en AulaPlaneta)</w:t>
             </w:r>
           </w:p>
         </w:tc>
@@ -13448,27 +12859,7 @@
                 <w:sz w:val="24"/>
                 <w:szCs w:val="24"/>
               </w:rPr>
-              <w:t xml:space="preserve">Diagramas de </w:t>
-            </w:r>
-            <w:proofErr w:type="spellStart"/>
-            <w:r>
-              <w:rPr>
-                <w:rFonts w:ascii="Arial" w:hAnsi="Arial" w:cs="Arial"/>
-                <w:color w:val="000000"/>
-                <w:sz w:val="24"/>
-                <w:szCs w:val="24"/>
-              </w:rPr>
-              <w:t>Venn</w:t>
-            </w:r>
-            <w:proofErr w:type="spellEnd"/>
-            <w:r>
-              <w:rPr>
-                <w:rFonts w:ascii="Arial" w:hAnsi="Arial" w:cs="Arial"/>
-                <w:color w:val="000000"/>
-                <w:sz w:val="24"/>
-                <w:szCs w:val="24"/>
-              </w:rPr>
-              <w:t xml:space="preserve"> y operaciones entre conjuntos</w:t>
+              <w:t>Diagramas de Venn y operaciones entre conjuntos</w:t>
             </w:r>
           </w:p>
         </w:tc>
@@ -14195,10 +13586,10 @@
                 <w:lang w:val="es-ES_tradnl"/>
               </w:rPr>
               <w:object w:dxaOrig="4380" w:dyaOrig="2745" w14:anchorId="55AB56BC">
-                <v:shape id="_x0000_i1030" type="#_x0000_t75" style="width:219pt;height:136.5pt" o:ole="">
+                <v:shape id="_x0000_i1030" type="#_x0000_t75" style="width:218.85pt;height:136.65pt" o:ole="">
                   <v:imagedata r:id="rId19" o:title=""/>
                 </v:shape>
-                <o:OLEObject Type="Embed" ProgID="PBrush" ShapeID="_x0000_i1030" DrawAspect="Content" ObjectID="_1488694030" r:id="rId20"/>
+                <o:OLEObject Type="Embed" ProgID="PBrush" ShapeID="_x0000_i1030" DrawAspect="Content" ObjectID="_1488725837" r:id="rId20"/>
               </w:object>
             </w:r>
           </w:p>
@@ -14236,47 +13627,7 @@
                 <w:sz w:val="24"/>
                 <w:szCs w:val="24"/>
               </w:rPr>
-              <w:t xml:space="preserve">Código </w:t>
-            </w:r>
-            <w:proofErr w:type="spellStart"/>
-            <w:r>
-              <w:rPr>
-                <w:rFonts w:ascii="Arial" w:hAnsi="Arial" w:cs="Arial"/>
-                <w:b/>
-                <w:sz w:val="24"/>
-                <w:szCs w:val="24"/>
-              </w:rPr>
-              <w:t>Shutterstock</w:t>
-            </w:r>
-            <w:proofErr w:type="spellEnd"/>
-            <w:r>
-              <w:rPr>
-                <w:rFonts w:ascii="Arial" w:hAnsi="Arial" w:cs="Arial"/>
-                <w:b/>
-                <w:sz w:val="24"/>
-                <w:szCs w:val="24"/>
-              </w:rPr>
-              <w:t xml:space="preserve"> (o URL o la ruta en </w:t>
-            </w:r>
-            <w:proofErr w:type="spellStart"/>
-            <w:r>
-              <w:rPr>
-                <w:rFonts w:ascii="Arial" w:hAnsi="Arial" w:cs="Arial"/>
-                <w:b/>
-                <w:sz w:val="24"/>
-                <w:szCs w:val="24"/>
-              </w:rPr>
-              <w:t>AulaPlaneta</w:t>
-            </w:r>
-            <w:proofErr w:type="spellEnd"/>
-            <w:r>
-              <w:rPr>
-                <w:rFonts w:ascii="Arial" w:hAnsi="Arial" w:cs="Arial"/>
-                <w:b/>
-                <w:sz w:val="24"/>
-                <w:szCs w:val="24"/>
-              </w:rPr>
-              <w:t>)</w:t>
+              <w:t>Código Shutterstock (o URL o la ruta en AulaPlaneta)</w:t>
             </w:r>
           </w:p>
         </w:tc>
@@ -14462,8 +13813,6 @@
         </w:rPr>
         <w:t>Complemento de un co</w:t>
       </w:r>
-      <w:bookmarkStart w:id="0" w:name="_GoBack"/>
-      <w:bookmarkEnd w:id="0"/>
       <w:r>
         <w:rPr>
           <w:rFonts w:ascii="Arial" w:hAnsi="Arial" w:cs="Arial"/>
@@ -15259,10 +14608,10 @@
                 <w:lang w:val="es-ES_tradnl"/>
               </w:rPr>
               <w:object w:dxaOrig="3480" w:dyaOrig="3600" w14:anchorId="292B55D2">
-                <v:shape id="_x0000_i1031" type="#_x0000_t75" style="width:174pt;height:180pt" o:ole="">
+                <v:shape id="_x0000_i1031" type="#_x0000_t75" style="width:174.05pt;height:180.3pt" o:ole="">
                   <v:imagedata r:id="rId21" o:title=""/>
                 </v:shape>
-                <o:OLEObject Type="Embed" ProgID="PBrush" ShapeID="_x0000_i1031" DrawAspect="Content" ObjectID="_1488694031" r:id="rId22"/>
+                <o:OLEObject Type="Embed" ProgID="PBrush" ShapeID="_x0000_i1031" DrawAspect="Content" ObjectID="_1488725838" r:id="rId22"/>
               </w:object>
             </w:r>
           </w:p>
@@ -15368,47 +14717,7 @@
                 <w:sz w:val="24"/>
                 <w:szCs w:val="24"/>
               </w:rPr>
-              <w:t xml:space="preserve">Código </w:t>
-            </w:r>
-            <w:proofErr w:type="spellStart"/>
-            <w:r>
-              <w:rPr>
-                <w:rFonts w:ascii="Arial" w:hAnsi="Arial" w:cs="Arial"/>
-                <w:b/>
-                <w:sz w:val="24"/>
-                <w:szCs w:val="24"/>
-              </w:rPr>
-              <w:t>Shutterstock</w:t>
-            </w:r>
-            <w:proofErr w:type="spellEnd"/>
-            <w:r>
-              <w:rPr>
-                <w:rFonts w:ascii="Arial" w:hAnsi="Arial" w:cs="Arial"/>
-                <w:b/>
-                <w:sz w:val="24"/>
-                <w:szCs w:val="24"/>
-              </w:rPr>
-              <w:t xml:space="preserve"> (o URL o la ruta en </w:t>
-            </w:r>
-            <w:proofErr w:type="spellStart"/>
-            <w:r>
-              <w:rPr>
-                <w:rFonts w:ascii="Arial" w:hAnsi="Arial" w:cs="Arial"/>
-                <w:b/>
-                <w:sz w:val="24"/>
-                <w:szCs w:val="24"/>
-              </w:rPr>
-              <w:t>AulaPlaneta</w:t>
-            </w:r>
-            <w:proofErr w:type="spellEnd"/>
-            <w:r>
-              <w:rPr>
-                <w:rFonts w:ascii="Arial" w:hAnsi="Arial" w:cs="Arial"/>
-                <w:b/>
-                <w:sz w:val="24"/>
-                <w:szCs w:val="24"/>
-              </w:rPr>
-              <w:t>)</w:t>
+              <w:t>Código Shutterstock (o URL o la ruta en AulaPlaneta)</w:t>
             </w:r>
           </w:p>
         </w:tc>
@@ -17109,7 +16418,6 @@
         </w:rPr>
         <w:t xml:space="preserve">y conjuntos </w:t>
       </w:r>
-      <w:proofErr w:type="spellStart"/>
       <w:r>
         <w:rPr>
           <w:rFonts w:ascii="Arial" w:hAnsi="Arial" w:cs="Arial"/>
@@ -17117,7 +16425,6 @@
         </w:rPr>
         <w:t>intersecantes</w:t>
       </w:r>
-      <w:proofErr w:type="spellEnd"/>
     </w:p>
     <w:p>
       <w:pPr>
@@ -17380,47 +16687,7 @@
                 <w:sz w:val="24"/>
                 <w:szCs w:val="24"/>
               </w:rPr>
-              <w:t xml:space="preserve">Código </w:t>
-            </w:r>
-            <w:proofErr w:type="spellStart"/>
-            <w:r>
-              <w:rPr>
-                <w:rFonts w:ascii="Arial" w:hAnsi="Arial" w:cs="Arial"/>
-                <w:b/>
-                <w:sz w:val="24"/>
-                <w:szCs w:val="24"/>
-              </w:rPr>
-              <w:t>Shutterstock</w:t>
-            </w:r>
-            <w:proofErr w:type="spellEnd"/>
-            <w:r>
-              <w:rPr>
-                <w:rFonts w:ascii="Arial" w:hAnsi="Arial" w:cs="Arial"/>
-                <w:b/>
-                <w:sz w:val="24"/>
-                <w:szCs w:val="24"/>
-              </w:rPr>
-              <w:t xml:space="preserve"> (o URL o la ruta en </w:t>
-            </w:r>
-            <w:proofErr w:type="spellStart"/>
-            <w:r>
-              <w:rPr>
-                <w:rFonts w:ascii="Arial" w:hAnsi="Arial" w:cs="Arial"/>
-                <w:b/>
-                <w:sz w:val="24"/>
-                <w:szCs w:val="24"/>
-              </w:rPr>
-              <w:t>AulaPlaneta</w:t>
-            </w:r>
-            <w:proofErr w:type="spellEnd"/>
-            <w:r>
-              <w:rPr>
-                <w:rFonts w:ascii="Arial" w:hAnsi="Arial" w:cs="Arial"/>
-                <w:b/>
-                <w:sz w:val="24"/>
-                <w:szCs w:val="24"/>
-              </w:rPr>
-              <w:t>)</w:t>
+              <w:t>Código Shutterstock (o URL o la ruta en AulaPlaneta)</w:t>
             </w:r>
           </w:p>
         </w:tc>
@@ -17442,25 +16709,7 @@
                 <w:sz w:val="24"/>
                 <w:szCs w:val="24"/>
               </w:rPr>
-              <w:t xml:space="preserve">Código </w:t>
-            </w:r>
-            <w:proofErr w:type="spellStart"/>
-            <w:r>
-              <w:rPr>
-                <w:rFonts w:ascii="Arial" w:hAnsi="Arial" w:cs="Arial"/>
-                <w:sz w:val="24"/>
-                <w:szCs w:val="24"/>
-              </w:rPr>
-              <w:t>Shutterstock</w:t>
-            </w:r>
-            <w:proofErr w:type="spellEnd"/>
-            <w:r>
-              <w:rPr>
-                <w:rFonts w:ascii="Arial" w:hAnsi="Arial" w:cs="Arial"/>
-                <w:sz w:val="24"/>
-                <w:szCs w:val="24"/>
-              </w:rPr>
-              <w:t xml:space="preserve"> </w:t>
+              <w:t xml:space="preserve">Código Shutterstock </w:t>
             </w:r>
             <w:r>
               <w:rPr>
@@ -18730,10 +17979,10 @@
                 <w:lang w:val="es-ES_tradnl"/>
               </w:rPr>
               <w:object w:dxaOrig="2520" w:dyaOrig="2550" w14:anchorId="7E8825DD">
-                <v:shape id="_x0000_i1032" type="#_x0000_t75" style="width:126pt;height:127.5pt" o:ole="">
+                <v:shape id="_x0000_i1032" type="#_x0000_t75" style="width:125.85pt;height:127.55pt" o:ole="">
                   <v:imagedata r:id="rId23" o:title=""/>
                 </v:shape>
-                <o:OLEObject Type="Embed" ProgID="PBrush" ShapeID="_x0000_i1032" DrawAspect="Content" ObjectID="_1488694032" r:id="rId24"/>
+                <o:OLEObject Type="Embed" ProgID="PBrush" ShapeID="_x0000_i1032" DrawAspect="Content" ObjectID="_1488725839" r:id="rId24"/>
               </w:object>
             </w:r>
           </w:p>
@@ -18807,29 +18056,8 @@
                 <w:sz w:val="24"/>
                 <w:szCs w:val="24"/>
               </w:rPr>
-              <w:t xml:space="preserve">Código </w:t>
-            </w:r>
-            <w:proofErr w:type="spellStart"/>
-            <w:r>
-              <w:rPr>
-                <w:rFonts w:ascii="Arial" w:hAnsi="Arial" w:cs="Arial"/>
-                <w:b/>
-                <w:sz w:val="24"/>
-                <w:szCs w:val="24"/>
-              </w:rPr>
-              <w:t>Shutterstock</w:t>
-            </w:r>
-            <w:proofErr w:type="spellEnd"/>
-            <w:r>
-              <w:rPr>
-                <w:rFonts w:ascii="Arial" w:hAnsi="Arial" w:cs="Arial"/>
-                <w:b/>
-                <w:sz w:val="24"/>
-                <w:szCs w:val="24"/>
-              </w:rPr>
-              <w:t xml:space="preserve"> (o URL o la ruta en </w:t>
-            </w:r>
-            <w:proofErr w:type="spellStart"/>
+              <w:t xml:space="preserve">Código Shutterstock (o URL o la ruta en </w:t>
+            </w:r>
             <w:r>
               <w:rPr>
                 <w:rFonts w:ascii="Arial" w:hAnsi="Arial" w:cs="Arial"/>
@@ -18838,17 +18066,7 @@
                 <w:szCs w:val="24"/>
               </w:rPr>
               <w:lastRenderedPageBreak/>
-              <w:t>AulaPlaneta</w:t>
-            </w:r>
-            <w:proofErr w:type="spellEnd"/>
-            <w:r>
-              <w:rPr>
-                <w:rFonts w:ascii="Arial" w:hAnsi="Arial" w:cs="Arial"/>
-                <w:b/>
-                <w:sz w:val="24"/>
-                <w:szCs w:val="24"/>
-              </w:rPr>
-              <w:t>)</w:t>
+              <w:t>AulaPlaneta)</w:t>
             </w:r>
           </w:p>
         </w:tc>
@@ -19458,10 +18676,10 @@
                 <w:lang w:val="es-ES_tradnl"/>
               </w:rPr>
               <w:object w:dxaOrig="4065" w:dyaOrig="2355" w14:anchorId="4821818D">
-                <v:shape id="_x0000_i1033" type="#_x0000_t75" style="width:203.25pt;height:117pt" o:ole="">
+                <v:shape id="_x0000_i1033" type="#_x0000_t75" style="width:203.55pt;height:116.8pt" o:ole="">
                   <v:imagedata r:id="rId25" o:title=""/>
                 </v:shape>
-                <o:OLEObject Type="Embed" ProgID="PBrush" ShapeID="_x0000_i1033" DrawAspect="Content" ObjectID="_1488694033" r:id="rId26"/>
+                <o:OLEObject Type="Embed" ProgID="PBrush" ShapeID="_x0000_i1033" DrawAspect="Content" ObjectID="_1488725840" r:id="rId26"/>
               </w:object>
             </w:r>
           </w:p>
@@ -19537,47 +18755,7 @@
                 <w:sz w:val="24"/>
                 <w:szCs w:val="24"/>
               </w:rPr>
-              <w:t xml:space="preserve">Código </w:t>
-            </w:r>
-            <w:proofErr w:type="spellStart"/>
-            <w:r>
-              <w:rPr>
-                <w:rFonts w:ascii="Arial" w:hAnsi="Arial" w:cs="Arial"/>
-                <w:b/>
-                <w:sz w:val="24"/>
-                <w:szCs w:val="24"/>
-              </w:rPr>
-              <w:t>Shutterstock</w:t>
-            </w:r>
-            <w:proofErr w:type="spellEnd"/>
-            <w:r>
-              <w:rPr>
-                <w:rFonts w:ascii="Arial" w:hAnsi="Arial" w:cs="Arial"/>
-                <w:b/>
-                <w:sz w:val="24"/>
-                <w:szCs w:val="24"/>
-              </w:rPr>
-              <w:t xml:space="preserve"> (o URL o la ruta en </w:t>
-            </w:r>
-            <w:proofErr w:type="spellStart"/>
-            <w:r>
-              <w:rPr>
-                <w:rFonts w:ascii="Arial" w:hAnsi="Arial" w:cs="Arial"/>
-                <w:b/>
-                <w:sz w:val="24"/>
-                <w:szCs w:val="24"/>
-              </w:rPr>
-              <w:t>AulaPlaneta</w:t>
-            </w:r>
-            <w:proofErr w:type="spellEnd"/>
-            <w:r>
-              <w:rPr>
-                <w:rFonts w:ascii="Arial" w:hAnsi="Arial" w:cs="Arial"/>
-                <w:b/>
-                <w:sz w:val="24"/>
-                <w:szCs w:val="24"/>
-              </w:rPr>
-              <w:t>)</w:t>
+              <w:t>Código Shutterstock (o URL o la ruta en AulaPlaneta)</w:t>
             </w:r>
           </w:p>
         </w:tc>
@@ -19753,18 +18931,8 @@
           <w:b/>
           <w:lang w:val="es-MX"/>
         </w:rPr>
-        <w:t xml:space="preserve">untos y conjuntos </w:t>
-      </w:r>
-      <w:proofErr w:type="spellStart"/>
-      <w:r>
-        <w:rPr>
-          <w:rFonts w:ascii="Arial" w:hAnsi="Arial" w:cs="Arial"/>
-          <w:b/>
-          <w:lang w:val="es-MX"/>
-        </w:rPr>
-        <w:t>intersecantes</w:t>
-      </w:r>
-      <w:proofErr w:type="spellEnd"/>
+        <w:t>untos y conjuntos intersecantes</w:t>
+      </w:r>
     </w:p>
     <w:p>
       <w:pPr>
@@ -19833,23 +19001,7 @@
           <w:rFonts w:ascii="Arial" w:hAnsi="Arial" w:cs="Arial"/>
           <w:lang w:val="es-MX"/>
         </w:rPr>
-        <w:t xml:space="preserve"> pueden ser disjuntos o </w:t>
-      </w:r>
-      <w:proofErr w:type="spellStart"/>
-      <w:r>
-        <w:rPr>
-          <w:rFonts w:ascii="Arial" w:hAnsi="Arial" w:cs="Arial"/>
-          <w:lang w:val="es-MX"/>
-        </w:rPr>
-        <w:t>intersecantes</w:t>
-      </w:r>
-      <w:proofErr w:type="spellEnd"/>
-      <w:r>
-        <w:rPr>
-          <w:rFonts w:ascii="Arial" w:hAnsi="Arial" w:cs="Arial"/>
-          <w:lang w:val="es-MX"/>
-        </w:rPr>
-        <w:t>.</w:t>
+        <w:t xml:space="preserve"> pueden ser disjuntos o intersecantes.</w:t>
       </w:r>
     </w:p>
     <w:p>
@@ -20343,16 +19495,7 @@
           <w:color w:val="000000"/>
           <w:lang w:val="es-MX"/>
         </w:rPr>
-        <w:t xml:space="preserve">= </w:t>
-      </w:r>
-      <w:proofErr w:type="gramStart"/>
-      <w:r>
-        <w:rPr>
-          <w:rFonts w:ascii="Arial" w:hAnsi="Arial" w:cs="Arial"/>
-          <w:color w:val="000000"/>
-          <w:lang w:val="es-MX"/>
-        </w:rPr>
-        <w:t>{</w:t>
+        <w:t>= {</w:t>
       </w:r>
       <w:r>
         <w:rPr>
@@ -20363,7 +19506,6 @@
         </w:rPr>
         <w:t xml:space="preserve"> x</w:t>
       </w:r>
-      <w:proofErr w:type="gramEnd"/>
       <w:r>
         <w:rPr>
           <w:rFonts w:ascii="Arial" w:hAnsi="Arial" w:cs="Arial"/>
@@ -20538,18 +19680,8 @@
           <w:b/>
           <w:lang w:val="es-MX"/>
         </w:rPr>
-        <w:t xml:space="preserve">Conjuntos </w:t>
-      </w:r>
-      <w:proofErr w:type="spellStart"/>
-      <w:r>
-        <w:rPr>
-          <w:rFonts w:ascii="Arial" w:hAnsi="Arial" w:cs="Arial"/>
-          <w:b/>
-          <w:lang w:val="es-MX"/>
-        </w:rPr>
-        <w:t>intersecantes</w:t>
-      </w:r>
-      <w:proofErr w:type="spellEnd"/>
+        <w:t>Conjuntos intersecantes</w:t>
+      </w:r>
     </w:p>
     <w:p>
       <w:pPr>
@@ -20578,7 +19710,6 @@
         </w:rPr>
         <w:t xml:space="preserve">Dos conjuntos son </w:t>
       </w:r>
-      <w:proofErr w:type="spellStart"/>
       <w:r>
         <w:rPr>
           <w:rFonts w:ascii="Arial" w:hAnsi="Arial" w:cs="Arial"/>
@@ -20588,7 +19719,6 @@
         </w:rPr>
         <w:t>intersecantes</w:t>
       </w:r>
-      <w:proofErr w:type="spellEnd"/>
       <w:r>
         <w:rPr>
           <w:rFonts w:ascii="Arial" w:hAnsi="Arial" w:cs="Arial"/>
@@ -20831,18 +19961,8 @@
           <w:color w:val="000000"/>
           <w:lang w:val="es-MX"/>
         </w:rPr>
-        <w:t xml:space="preserve">son </w:t>
-      </w:r>
-      <w:proofErr w:type="spellStart"/>
-      <w:r>
-        <w:rPr>
-          <w:rFonts w:ascii="Arial" w:hAnsi="Arial" w:cs="Arial"/>
-          <w:color w:val="000000"/>
-          <w:lang w:val="es-MX"/>
-        </w:rPr>
-        <w:t>intersecantes</w:t>
-      </w:r>
-      <w:proofErr w:type="spellEnd"/>
+        <w:t>son intersecantes</w:t>
+      </w:r>
       <w:r>
         <w:rPr>
           <w:rFonts w:ascii="Arial" w:hAnsi="Arial" w:cs="Arial"/>
@@ -23635,7 +22755,7 @@
         <w:rStyle w:val="Nmerodepgina"/>
         <w:noProof/>
       </w:rPr>
-      <w:t>16</w:t>
+      <w:t>2</w:t>
     </w:r>
     <w:r>
       <w:rPr>
@@ -23680,27 +22800,7 @@
         <w:szCs w:val="20"/>
         <w:lang w:val="es-ES"/>
       </w:rPr>
-      <w:t xml:space="preserve"> </w:t>
-    </w:r>
-    <w:proofErr w:type="spellStart"/>
-    <w:r>
-      <w:rPr>
-        <w:rFonts w:ascii="Times" w:hAnsi="Times"/>
-        <w:sz w:val="20"/>
-        <w:szCs w:val="20"/>
-        <w:lang w:val="es-ES"/>
-      </w:rPr>
-      <w:t>Guión</w:t>
-    </w:r>
-    <w:proofErr w:type="spellEnd"/>
-    <w:r>
-      <w:rPr>
-        <w:rFonts w:ascii="Times" w:hAnsi="Times"/>
-        <w:sz w:val="20"/>
-        <w:szCs w:val="20"/>
-        <w:lang w:val="es-ES"/>
-      </w:rPr>
-      <w:t xml:space="preserve"> 1. </w:t>
+      <w:t xml:space="preserve"> Guión 1. </w:t>
     </w:r>
     <w:r>
       <w:rPr>
@@ -29596,7 +28696,7 @@
 </file>
 
 <file path=customXml/itemProps1.xml><?xml version="1.0" encoding="utf-8"?>
-<ds:datastoreItem xmlns:ds="http://schemas.openxmlformats.org/officeDocument/2006/customXml" ds:itemID="{FF20872E-806E-49D4-B951-A2E4B40CBFDA}">
+<ds:datastoreItem xmlns:ds="http://schemas.openxmlformats.org/officeDocument/2006/customXml" ds:itemID="{EB853927-5D84-4966-B74C-30D6A5F2824E}">
   <ds:schemaRefs>
     <ds:schemaRef ds:uri="http://schemas.openxmlformats.org/officeDocument/2006/bibliography"/>
   </ds:schemaRefs>

</xml_diff>